<commit_message>
updated task log for devan
</commit_message>
<xml_diff>
--- a/Documents/Demo04/Devan_Task Log for 2018-06-05.docx
+++ b/Documents/Demo04/Devan_Task Log for 2018-06-05.docx
@@ -586,8 +586,6 @@
               </w:rPr>
               <w:t>3</w:t>
             </w:r>
-            <w:bookmarkStart w:id="1" w:name="_GoBack"/>
-            <w:bookmarkEnd w:id="1"/>
           </w:p>
         </w:tc>
         <w:tc>
@@ -646,6 +644,13 @@
                 <w:szCs w:val="20"/>
               </w:rPr>
             </w:pPr>
+            <w:r>
+              <w:rPr>
+                <w:sz w:val="20"/>
+                <w:szCs w:val="20"/>
+              </w:rPr>
+              <w:t>T20</w:t>
+            </w:r>
           </w:p>
         </w:tc>
         <w:tc>
@@ -675,6 +680,13 @@
               </w:rPr>
               <w:t xml:space="preserve">              </w:t>
             </w:r>
+            <w:r>
+              <w:rPr>
+                <w:sz w:val="20"/>
+                <w:szCs w:val="20"/>
+              </w:rPr>
+              <w:t>Users Can Sign-in to their account (including Admin)</w:t>
+            </w:r>
           </w:p>
         </w:tc>
         <w:tc>
@@ -697,6 +709,15 @@
                 <w:szCs w:val="20"/>
               </w:rPr>
             </w:pPr>
+            <w:r>
+              <w:rPr>
+                <w:sz w:val="20"/>
+                <w:szCs w:val="20"/>
+              </w:rPr>
+              <w:t xml:space="preserve">                    3</w:t>
+            </w:r>
+            <w:bookmarkStart w:id="1" w:name="_GoBack"/>
+            <w:bookmarkEnd w:id="1"/>
           </w:p>
         </w:tc>
         <w:tc>
@@ -720,6 +741,13 @@
                 <w:szCs w:val="20"/>
               </w:rPr>
             </w:pPr>
+            <w:r>
+              <w:rPr>
+                <w:sz w:val="20"/>
+                <w:szCs w:val="20"/>
+              </w:rPr>
+              <w:t>100%</w:t>
+            </w:r>
           </w:p>
         </w:tc>
       </w:tr>

</xml_diff>